<commit_message>
preview quyết định phê duyệt kh bán trực tiếp
</commit_message>
<xml_diff>
--- a/src/main/resources/reports/bantructiep/Quyết định phê duyệt kế hoạch bán trực tiếp Tổng Cục.docx
+++ b/src/main/resources/reports/bantructiep/Quyết định phê duyệt kế hoạch bán trực tiếp Tổng Cục.docx
@@ -216,6 +216,7 @@
           <w:rFonts w:eastAsia="Times New Roman"/>
           <w:b/>
           <w:bCs/>
+          <w:color w:val="FFFFFF" w:themeColor="background1"/>
           <w:sz w:val="32"/>
           <w:szCs w:val="32"/>
         </w:rPr>
@@ -225,6 +226,7 @@
           <w:rFonts w:eastAsia="Times New Roman"/>
           <w:b/>
           <w:bCs/>
+          <w:color w:val="FFFFFF" w:themeColor="background1"/>
           <w:sz w:val="32"/>
           <w:szCs w:val="32"/>
         </w:rPr>
@@ -235,6 +237,7 @@
           <w:rFonts w:eastAsia="Times New Roman"/>
           <w:b/>
           <w:bCs/>
+          <w:color w:val="FFFFFF" w:themeColor="background1"/>
           <w:sz w:val="32"/>
           <w:szCs w:val="32"/>
         </w:rPr>
@@ -245,6 +248,7 @@
           <w:rFonts w:eastAsia="Times New Roman"/>
           <w:b/>
           <w:bCs/>
+          <w:color w:val="FFFFFF" w:themeColor="background1"/>
           <w:sz w:val="32"/>
           <w:szCs w:val="32"/>
         </w:rPr>
@@ -256,6 +260,7 @@
           <w:b/>
           <w:bCs/>
           <w:noProof/>
+          <w:color w:val="FFFFFF" w:themeColor="background1"/>
           <w:sz w:val="32"/>
           <w:szCs w:val="32"/>
         </w:rPr>
@@ -266,6 +271,7 @@
           <w:rFonts w:eastAsia="Times New Roman"/>
           <w:b/>
           <w:bCs/>
+          <w:color w:val="FFFFFF" w:themeColor="background1"/>
           <w:sz w:val="32"/>
           <w:szCs w:val="32"/>
         </w:rPr>
@@ -1005,6 +1011,8 @@
                 <w:szCs w:val="28"/>
               </w:rPr>
             </w:pPr>
+            <w:bookmarkStart w:id="0" w:name="_GoBack"/>
+            <w:bookmarkEnd w:id="0"/>
           </w:p>
         </w:tc>
       </w:tr>
@@ -1457,8 +1465,6 @@
               </w:rPr>
               <w:fldChar w:fldCharType="end"/>
             </w:r>
-            <w:bookmarkStart w:id="0" w:name="_GoBack"/>
-            <w:bookmarkEnd w:id="0"/>
             <w:r>
               <w:rPr>
                 <w:rFonts w:eastAsia="Times New Roman"/>

</xml_diff>